<commit_message>
update template and autofill
</commit_message>
<xml_diff>
--- a/doc_temp/giay_xac_nhan_thanh_toan_template.docx
+++ b/doc_temp/giay_xac_nhan_thanh_toan_template.docx
@@ -317,7 +317,23 @@
           <w:sz w:val="28"/>
           <w:szCs w:val="28"/>
         </w:rPr>
-        <w:t>Đơn vị: Address_position</w:t>
+        <w:t xml:space="preserve">Đơn vị: </w:t>
+      </w:r>
+      <w:r>
+        <w:rPr>
+          <w:rFonts w:ascii="Times New Roman" w:hAnsi="Times New Roman" w:cs="Times New Roman"/>
+          <w:sz w:val="28"/>
+          <w:szCs w:val="28"/>
+        </w:rPr>
+        <w:t>a</w:t>
+      </w:r>
+      <w:r>
+        <w:rPr>
+          <w:rFonts w:ascii="Times New Roman" w:hAnsi="Times New Roman" w:cs="Times New Roman"/>
+          <w:sz w:val="28"/>
+          <w:szCs w:val="28"/>
+        </w:rPr>
+        <w:t>ddress_position</w:t>
       </w:r>
     </w:p>
     <w:p>

</xml_diff>